<commit_message>
API updates to support AV-Bible-Addin-for-Word
</commit_message>
<xml_diff>
--- a/AV-API.docx
+++ b/AV-API.docx
@@ -30,7 +30,7 @@
           </w:tcPr>
           <w:p>
             <w:r>
-              <w:t>44:17:29:0</w:t>
+              <w:t>44:17:29</w:t>
             </w:r>
           </w:p>
         </w:tc>
@@ -42,7 +42,7 @@
           </w:tcPr>
           <w:p>
             <w:r>
-              <w:t>45:01:20:0</w:t>
+              <w:t>45:01:20</w:t>
             </w:r>
           </w:p>
         </w:tc>
@@ -54,7 +54,7 @@
           </w:tcPr>
           <w:p>
             <w:r>
-              <w:t>51:02:09:0</w:t>
+              <w:t>51:02:09</w:t>
             </w:r>
           </w:p>
         </w:tc>
@@ -66,7 +66,7 @@
           </w:tcPr>
           <w:p>
             <w:r>
-              <w:t>0:0:0:0</w:t>
+              <w:t>0:0:0</w:t>
             </w:r>
           </w:p>
         </w:tc>
@@ -87,15 +87,7 @@
     </w:p>
     <w:p>
       <w:r>
-        <w:t>/find/</w:t>
-      </w:r>
-      <w:proofErr w:type="spellStart"/>
-      <w:r>
-        <w:t>silver_gold</w:t>
-      </w:r>
-      <w:proofErr w:type="spellEnd"/>
-      <w:r>
-        <w:t>/?span=7</w:t>
+        <w:t>/find/silver_gold/?span=7</w:t>
       </w:r>
       <w:r>
         <w:tab/>
@@ -127,13 +119,8 @@
     </w:p>
     <w:p>
       <w:r>
-        <w:t>/</w:t>
-      </w:r>
-      <w:proofErr w:type="gramStart"/>
-      <w:r>
-        <w:t>find</w:t>
-      </w:r>
-      <w:proofErr w:type="gramEnd"/>
+        <w:t>/find</w:t>
+      </w:r>
       <w:r>
         <w:t>-quoted</w:t>
       </w:r>
@@ -155,62 +142,12 @@
         <w:t>URL_E</w:t>
       </w:r>
       <w:r>
-        <w:t xml:space="preserve">NCODE everything but space [spaces are </w:t>
-      </w:r>
-      <w:proofErr w:type="spellStart"/>
-      <w:r>
-        <w:t>squenched</w:t>
-      </w:r>
-      <w:proofErr w:type="spellEnd"/>
-      <w:r>
-        <w:t xml:space="preserve">] characters are </w:t>
-      </w:r>
-      <w:proofErr w:type="spellStart"/>
-      <w:proofErr w:type="gramStart"/>
-      <w:r>
-        <w:t>ToLower</w:t>
-      </w:r>
-      <w:proofErr w:type="spellEnd"/>
-      <w:r>
-        <w:t>(</w:t>
-      </w:r>
-      <w:proofErr w:type="gramEnd"/>
-      <w:r>
-        <w:t xml:space="preserve">),variables . Also, ellipsis </w:t>
-      </w:r>
-      <w:proofErr w:type="gramStart"/>
-      <w:r>
-        <w:t>are</w:t>
-      </w:r>
-      <w:proofErr w:type="gramEnd"/>
-      <w:r>
-        <w:t xml:space="preserve"> always delimited with spaces.</w:t>
-      </w:r>
-    </w:p>
-    <w:p>
-      <w:r>
-        <w:t xml:space="preserve">All variables are sorted and </w:t>
-      </w:r>
-      <w:proofErr w:type="spellStart"/>
-      <w:proofErr w:type="gramStart"/>
-      <w:r>
-        <w:t>ToLower</w:t>
-      </w:r>
-      <w:proofErr w:type="spellEnd"/>
-      <w:r>
-        <w:t>(</w:t>
-      </w:r>
-      <w:proofErr w:type="gramEnd"/>
-      <w:r>
-        <w:t xml:space="preserve">) on the back-end to turn the search into a </w:t>
-      </w:r>
-      <w:proofErr w:type="spellStart"/>
-      <w:r>
-        <w:t>hashable</w:t>
-      </w:r>
-      <w:proofErr w:type="spellEnd"/>
-      <w:r>
-        <w:t xml:space="preserve"> normalized ID.</w:t>
+        <w:t>NCODE everything but space [spaces are squenched] characters are ToLower(),variables . Also, ellipsis are always delimited with spaces.</w:t>
+      </w:r>
+    </w:p>
+    <w:p>
+      <w:r>
+        <w:t>All variables are sorted and ToLower() on the back-end to turn the search into a hashable normalized ID.</w:t>
       </w:r>
     </w:p>
     <w:p>
@@ -256,28 +193,12 @@
     </w:p>
     <w:p>
       <w:r>
-        <w:t>/reference/44/17/find/</w:t>
-      </w:r>
-      <w:proofErr w:type="spellStart"/>
-      <w:r>
-        <w:t>silver_gold</w:t>
-      </w:r>
-      <w:proofErr w:type="spellEnd"/>
-      <w:r>
-        <w:t>/?span=7</w:t>
-      </w:r>
-    </w:p>
-    <w:p>
-      <w:r>
-        <w:t>/reference/Acts/17/find-quoted/silver_gold/?span=7&amp;</w:t>
-      </w:r>
-      <w:proofErr w:type="gramStart"/>
-      <w:r>
-        <w:t>lexicon.search</w:t>
-      </w:r>
-      <w:proofErr w:type="gramEnd"/>
-      <w:r>
-        <w:t>=dual</w:t>
+        <w:t>/reference/44/17/find/silver_gold/?span=7</w:t>
+      </w:r>
+    </w:p>
+    <w:p>
+      <w:r>
+        <w:t>/reference/Acts/17/find-quoted/silver_gold/?span=7&amp;lexicon.search=dual</w:t>
       </w:r>
     </w:p>
     <w:p>
@@ -287,17 +208,7 @@
     </w:p>
     <w:p>
       <w:r>
-        <w:t>/reference/44/17/?</w:t>
-      </w:r>
-      <w:proofErr w:type="spellStart"/>
-      <w:proofErr w:type="gramStart"/>
-      <w:r>
-        <w:t>lexicon.display</w:t>
-      </w:r>
-      <w:proofErr w:type="spellEnd"/>
-      <w:proofErr w:type="gramEnd"/>
-      <w:r>
-        <w:t>=av</w:t>
+        <w:t>/reference/44/17/?lexicon.display=av</w:t>
       </w:r>
     </w:p>
     <w:p>
@@ -307,15 +218,7 @@
     </w:p>
     <w:p>
       <w:r>
-        <w:t>We need also an API specific variable to indicate difference-highlighting [true/</w:t>
-      </w:r>
-      <w:proofErr w:type="gramStart"/>
-      <w:r>
-        <w:t>false ;</w:t>
-      </w:r>
-      <w:proofErr w:type="gramEnd"/>
-      <w:r>
-        <w:t xml:space="preserve"> 1/0]</w:t>
+        <w:t>We need also an API specific variable to indicate difference-highlighting [true/false ; 1/0]</w:t>
       </w:r>
     </w:p>
     <w:p/>

</xml_diff>

<commit_message>
Initial deltas to adapt to backup, restore, migrate endpoints for new S4T grammar
</commit_message>
<xml_diff>
--- a/AV-API.docx
+++ b/AV-API.docx
@@ -1,6 +1,6 @@
 
 <file path=word/document.xml><?xml version="1.0" encoding="utf-8"?>
-<w:document xmlns:wpc="http://schemas.microsoft.com/office/word/2010/wordprocessingCanvas" xmlns:cx="http://schemas.microsoft.com/office/drawing/2014/chartex" xmlns:cx1="http://schemas.microsoft.com/office/drawing/2015/9/8/chartex" xmlns:cx2="http://schemas.microsoft.com/office/drawing/2015/10/21/chartex" xmlns:cx3="http://schemas.microsoft.com/office/drawing/2016/5/9/chartex" xmlns:cx4="http://schemas.microsoft.com/office/drawing/2016/5/10/chartex" xmlns:cx5="http://schemas.microsoft.com/office/drawing/2016/5/11/chartex" xmlns:cx6="http://schemas.microsoft.com/office/drawing/2016/5/12/chartex" xmlns:cx7="http://schemas.microsoft.com/office/drawing/2016/5/13/chartex" xmlns:cx8="http://schemas.microsoft.com/office/drawing/2016/5/14/chartex" xmlns:mc="http://schemas.openxmlformats.org/markup-compatibility/2006" xmlns:aink="http://schemas.microsoft.com/office/drawing/2016/ink" xmlns:am3d="http://schemas.microsoft.com/office/drawing/2017/model3d" xmlns:o="urn:schemas-microsoft-com:office:office" xmlns:oel="http://schemas.microsoft.com/office/2019/extlst" xmlns:r="http://schemas.openxmlformats.org/officeDocument/2006/relationships" xmlns:m="http://schemas.openxmlformats.org/officeDocument/2006/math" xmlns:v="urn:schemas-microsoft-com:vml" xmlns:wp14="http://schemas.microsoft.com/office/word/2010/wordprocessingDrawing" xmlns:wp="http://schemas.openxmlformats.org/drawingml/2006/wordprocessingDrawing" xmlns:w10="urn:schemas-microsoft-com:office:word" xmlns:w="http://schemas.openxmlformats.org/wordprocessingml/2006/main" xmlns:w14="http://schemas.microsoft.com/office/word/2010/wordml" xmlns:w15="http://schemas.microsoft.com/office/word/2012/wordml" xmlns:w16cex="http://schemas.microsoft.com/office/word/2018/wordml/cex" xmlns:w16cid="http://schemas.microsoft.com/office/word/2016/wordml/cid" xmlns:w16="http://schemas.microsoft.com/office/word/2018/wordml" xmlns:w16du="http://schemas.microsoft.com/office/word/2023/wordml/word16du" xmlns:w16sdtdh="http://schemas.microsoft.com/office/word/2020/wordml/sdtdatahash" xmlns:w16se="http://schemas.microsoft.com/office/word/2015/wordml/symex" xmlns:wpg="http://schemas.microsoft.com/office/word/2010/wordprocessingGroup" xmlns:wpi="http://schemas.microsoft.com/office/word/2010/wordprocessingInk" xmlns:wne="http://schemas.microsoft.com/office/word/2006/wordml" xmlns:wps="http://schemas.microsoft.com/office/word/2010/wordprocessingShape" mc:Ignorable="w14 w15 w16se w16cid w16 w16cex w16sdtdh w16du wp14">
+<w:document xmlns:wpc="http://schemas.microsoft.com/office/word/2010/wordprocessingCanvas" xmlns:cx="http://schemas.microsoft.com/office/drawing/2014/chartex" xmlns:cx1="http://schemas.microsoft.com/office/drawing/2015/9/8/chartex" xmlns:cx2="http://schemas.microsoft.com/office/drawing/2015/10/21/chartex" xmlns:cx3="http://schemas.microsoft.com/office/drawing/2016/5/9/chartex" xmlns:cx4="http://schemas.microsoft.com/office/drawing/2016/5/10/chartex" xmlns:cx5="http://schemas.microsoft.com/office/drawing/2016/5/11/chartex" xmlns:cx6="http://schemas.microsoft.com/office/drawing/2016/5/12/chartex" xmlns:cx7="http://schemas.microsoft.com/office/drawing/2016/5/13/chartex" xmlns:cx8="http://schemas.microsoft.com/office/drawing/2016/5/14/chartex" xmlns:mc="http://schemas.openxmlformats.org/markup-compatibility/2006" xmlns:aink="http://schemas.microsoft.com/office/drawing/2016/ink" xmlns:am3d="http://schemas.microsoft.com/office/drawing/2017/model3d" xmlns:o="urn:schemas-microsoft-com:office:office" xmlns:oel="http://schemas.microsoft.com/office/2019/extlst" xmlns:r="http://schemas.openxmlformats.org/officeDocument/2006/relationships" xmlns:m="http://schemas.openxmlformats.org/officeDocument/2006/math" xmlns:v="urn:schemas-microsoft-com:vml" xmlns:wp14="http://schemas.microsoft.com/office/word/2010/wordprocessingDrawing" xmlns:wp="http://schemas.openxmlformats.org/drawingml/2006/wordprocessingDrawing" xmlns:w10="urn:schemas-microsoft-com:office:word" xmlns:w="http://schemas.openxmlformats.org/wordprocessingml/2006/main" xmlns:w14="http://schemas.microsoft.com/office/word/2010/wordml" xmlns:w15="http://schemas.microsoft.com/office/word/2012/wordml" xmlns:w16cex="http://schemas.microsoft.com/office/word/2018/wordml/cex" xmlns:w16cid="http://schemas.microsoft.com/office/word/2016/wordml/cid" xmlns:w16="http://schemas.microsoft.com/office/word/2018/wordml" xmlns:w16du="http://schemas.microsoft.com/office/word/2023/wordml/word16du" xmlns:w16sdtdh="http://schemas.microsoft.com/office/word/2020/wordml/sdtdatahash" xmlns:w16sdtfl="http://schemas.microsoft.com/office/word/2024/wordml/sdtformatlock" xmlns:w16se="http://schemas.microsoft.com/office/word/2015/wordml/symex" xmlns:wpg="http://schemas.microsoft.com/office/word/2010/wordprocessingGroup" xmlns:wpi="http://schemas.microsoft.com/office/word/2010/wordprocessingInk" xmlns:wne="http://schemas.microsoft.com/office/word/2006/wordml" xmlns:wps="http://schemas.microsoft.com/office/word/2010/wordprocessingShape" mc:Ignorable="w14 w15 w16se w16cid w16 w16cex w16sdtdh w16sdtfl w16du wp14">
   <w:body>
     <w:tbl>
       <w:tblPr>
@@ -108,13 +108,7 @@
         <w:t>FIND</w:t>
       </w:r>
       <w:r>
-        <w:t xml:space="preserve"> “silver … gold”/?span=7        </w:t>
-      </w:r>
-      <w:r>
-        <w:sym w:font="Wingdings" w:char="F0DF"/>
-      </w:r>
-      <w:r>
-        <w:t xml:space="preserve"> URL [encoded as]:</w:t>
+        <w:t xml:space="preserve"> “silver … gold”/?span=7</w:t>
       </w:r>
     </w:p>
     <w:p>
@@ -234,7 +228,7 @@
 </file>
 
 <file path=word/styles.xml><?xml version="1.0" encoding="utf-8"?>
-<w:styles xmlns:mc="http://schemas.openxmlformats.org/markup-compatibility/2006" xmlns:r="http://schemas.openxmlformats.org/officeDocument/2006/relationships" xmlns:w="http://schemas.openxmlformats.org/wordprocessingml/2006/main" xmlns:w14="http://schemas.microsoft.com/office/word/2010/wordml" xmlns:w15="http://schemas.microsoft.com/office/word/2012/wordml" xmlns:w16cex="http://schemas.microsoft.com/office/word/2018/wordml/cex" xmlns:w16cid="http://schemas.microsoft.com/office/word/2016/wordml/cid" xmlns:w16="http://schemas.microsoft.com/office/word/2018/wordml" xmlns:w16du="http://schemas.microsoft.com/office/word/2023/wordml/word16du" xmlns:w16sdtdh="http://schemas.microsoft.com/office/word/2020/wordml/sdtdatahash" xmlns:w16se="http://schemas.microsoft.com/office/word/2015/wordml/symex" mc:Ignorable="w14 w15 w16se w16cid w16 w16cex w16sdtdh w16du">
+<w:styles xmlns:mc="http://schemas.openxmlformats.org/markup-compatibility/2006" xmlns:r="http://schemas.openxmlformats.org/officeDocument/2006/relationships" xmlns:w="http://schemas.openxmlformats.org/wordprocessingml/2006/main" xmlns:w14="http://schemas.microsoft.com/office/word/2010/wordml" xmlns:w15="http://schemas.microsoft.com/office/word/2012/wordml" xmlns:w16cex="http://schemas.microsoft.com/office/word/2018/wordml/cex" xmlns:w16cid="http://schemas.microsoft.com/office/word/2016/wordml/cid" xmlns:w16="http://schemas.microsoft.com/office/word/2018/wordml" xmlns:w16du="http://schemas.microsoft.com/office/word/2023/wordml/word16du" xmlns:w16sdtdh="http://schemas.microsoft.com/office/word/2020/wordml/sdtdatahash" xmlns:w16sdtfl="http://schemas.microsoft.com/office/word/2024/wordml/sdtformatlock" xmlns:w16se="http://schemas.microsoft.com/office/word/2015/wordml/symex" mc:Ignorable="w14 w15 w16se w16cid w16 w16cex w16sdtdh w16sdtfl w16du">
   <w:docDefaults>
     <w:rPrDefault>
       <w:rPr>

</xml_diff>